<commit_message>
func:add function to check question multi answer
</commit_message>
<xml_diff>
--- a/src-tauri/filter.docx
+++ b/src-tauri/filter.docx
@@ -588,7 +588,6 @@
                 <w:color w:val="000000"/>
               </w:rPr>
             </w:pPr>
-            <w:bookmarkStart w:id="0" w:name="_GoBack"/>
             <w:r>
               <w:rPr>
                 <w:rFonts w:ascii="Times" w:eastAsia="Times" w:hAnsi="Times" w:cs="Times"/>
@@ -1068,6 +1067,11 @@
           <w:rFonts w:ascii="Times" w:eastAsia="Times" w:hAnsi="Times" w:cs="Times"/>
           <w:color w:val="000000"/>
         </w:rPr>
+      </w:pPr>
+    </w:p>
+    <w:p>
+      <w:pPr>
+        <w:ind w:left="0" w:hanging="2"/>
       </w:pPr>
     </w:p>
     <w:p>
@@ -1102,7 +1106,7 @@
       </w:pPr>
     </w:pPrDefault>
   </w:docDefaults>
-  <w:latentStyles w:defLockedState="false" w:defUIPriority="99" w:defSemiHidden="false" w:defUnhideWhenUsed="false" w:defQFormat="false" w:count="375">
+  <w:latentStyles w:defLockedState="false" w:defUIPriority="99" w:defSemiHidden="false" w:defUnhideWhenUsed="false" w:defQFormat="false" w:count="376">
     <w:lsdException w:name="Normal" w:uiPriority="0" w:qFormat="true"/>
     <w:lsdException w:name="heading 1" w:uiPriority="9" w:qFormat="true"/>
     <w:lsdException w:name="heading 2" w:uiPriority="9" w:semiHidden="true" w:unhideWhenUsed="true" w:qFormat="true"/>
@@ -1478,11 +1482,12 @@
     <w:lsdException w:name="Smart Hyperlink" w:semiHidden="true" w:unhideWhenUsed="true"/>
     <w:lsdException w:name="Hashtag" w:semiHidden="true" w:unhideWhenUsed="true"/>
     <w:lsdException w:name="Unresolved Mention" w:semiHidden="true" w:unhideWhenUsed="true"/>
+    <w:lsdException w:name="Smart Link" w:semiHidden="true" w:unhideWhenUsed="true"/>
   </w:latentStyles>
   <w:style w:type="paragraph" w:styleId="Normal" w:default="true">
     <w:name w:val="Normal"/>
     <w:qFormat/>
-    <w:rsid w:val="00542ED5"/>
+    <w:rsid w:val="004D3D20"/>
     <w:pPr>
       <w:suppressAutoHyphens/>
       <w:spacing w:after="0" w:line="1" w:lineRule="atLeast"/>

</xml_diff>